<commit_message>
add inline R expression
</commit_message>
<xml_diff>
--- a/contributedCode/tests/epa_R_setup/markdown/reference_results/Rmarkdown_test.docx
+++ b/contributedCode/tests/epa_R_setup/markdown/reference_results/Rmarkdown_test.docx
@@ -80,7 +80,7 @@
     <w:bookmarkEnd w:id="21"/>
     <w:p>
       <w:r>
-        <w:t xml:space="preserve">Simple echoed command with output</w:t>
+        <w:t xml:space="preserve">Simple inline 3 x 11 = 33 and echoed block command with output</w:t>
       </w:r>
     </w:p>
     <w:p>
@@ -1083,7 +1083,7 @@
 <file path=word/numbering.xml><?xml version="1.0" encoding="utf-8"?>
 <w:numbering xmlns:w="http://schemas.openxmlformats.org/wordprocessingml/2006/main">
   <w:abstractNum w:abstractNumId="0">
-    <w:nsid w:val="606d3242"/>
+    <w:nsid w:val="43ec5440"/>
     <w:multiLevelType w:val="multilevel"/>
     <w:lvl w:ilvl="0">
       <w:numFmt w:val="bullet"/>

</xml_diff>